<commit_message>
layout correction in Statistics Panel
</commit_message>
<xml_diff>
--- a/Doku/KissPhoto_Projekt-Einstellungen.docx
+++ b/Doku/KissPhoto_Projekt-Einstellungen.docx
@@ -1,33 +1,156 @@
 
 <file path=word/document.xml><?xml version="1.0" encoding="utf-8"?>
-<w:document xmlns:wpc="http://schemas.microsoft.com/office/word/2010/wordprocessingCanvas" xmlns:cx="http://schemas.microsoft.com/office/drawing/2014/chartex" xmlns:cx1="http://schemas.microsoft.com/office/drawing/2015/9/8/chartex" xmlns:cx2="http://schemas.microsoft.com/office/drawing/2015/10/21/chartex" xmlns:cx3="http://schemas.microsoft.com/office/drawing/2016/5/9/chartex" xmlns:cx4="http://schemas.microsoft.com/office/drawing/2016/5/10/chartex" xmlns:cx5="http://schemas.microsoft.com/office/drawing/2016/5/11/chartex" xmlns:mc="http://schemas.openxmlformats.org/markup-compatibility/2006" xmlns:o="urn:schemas-microsoft-com:office:office" xmlns:r="http://schemas.openxmlformats.org/officeDocument/2006/relationships" xmlns:m="http://schemas.openxmlformats.org/officeDocument/2006/math" xmlns:v="urn:schemas-microsoft-com:vml" xmlns:wp14="http://schemas.microsoft.com/office/word/2010/wordprocessingDrawing" xmlns:wp="http://schemas.openxmlformats.org/drawingml/2006/wordprocessingDrawing" xmlns:w10="urn:schemas-microsoft-com:office:word" xmlns:w="http://schemas.openxmlformats.org/wordprocessingml/2006/main" xmlns:w14="http://schemas.microsoft.com/office/word/2010/wordml" xmlns:w15="http://schemas.microsoft.com/office/word/2012/wordml" xmlns:w16se="http://schemas.microsoft.com/office/word/2015/wordml/symex" xmlns:wpg="http://schemas.microsoft.com/office/word/2010/wordprocessingGroup" xmlns:wpi="http://schemas.microsoft.com/office/word/2010/wordprocessingInk" xmlns:wne="http://schemas.microsoft.com/office/word/2006/wordml" xmlns:wps="http://schemas.microsoft.com/office/word/2010/wordprocessingShape" mc:Ignorable="w14 w15 w16se wp14">
+<w:document xmlns:wpc="http://schemas.microsoft.com/office/word/2010/wordprocessingCanvas" xmlns:mc="http://schemas.openxmlformats.org/markup-compatibility/2006" xmlns:o="urn:schemas-microsoft-com:office:office" xmlns:r="http://schemas.openxmlformats.org/officeDocument/2006/relationships" xmlns:m="http://schemas.openxmlformats.org/officeDocument/2006/math" xmlns:v="urn:schemas-microsoft-com:vml" xmlns:wp14="http://schemas.microsoft.com/office/word/2010/wordprocessingDrawing" xmlns:wp="http://schemas.openxmlformats.org/drawingml/2006/wordprocessingDrawing" xmlns:w10="urn:schemas-microsoft-com:office:word" xmlns:w="http://schemas.openxmlformats.org/wordprocessingml/2006/main" xmlns:w14="http://schemas.microsoft.com/office/word/2010/wordml" xmlns:w15="http://schemas.microsoft.com/office/word/2012/wordml" xmlns:wpg="http://schemas.microsoft.com/office/word/2010/wordprocessingGroup" xmlns:wpi="http://schemas.microsoft.com/office/word/2010/wordprocessingInk" xmlns:wne="http://schemas.microsoft.com/office/word/2006/wordml" xmlns:wps="http://schemas.microsoft.com/office/word/2010/wordprocessingShape" mc:Ignorable="w14 w15 wp14">
   <w:body>
     <w:p>
       <w:pPr>
         <w:pStyle w:val="berschrift1"/>
+        <w:rPr>
+          <w:lang w:val="en-US"/>
+        </w:rPr>
       </w:pPr>
-      <w:proofErr w:type="spellStart"/>
-      <w:r>
-        <w:t>KissPhoto</w:t>
-      </w:r>
-      <w:proofErr w:type="spellEnd"/>
-      <w:r>
-        <w:t>-Project Settings Doku</w:t>
+      <w:r>
+        <w:rPr>
+          <w:lang w:val="en-US"/>
+        </w:rPr>
+        <w:t>KissPhoto-Project Settings Doku</w:t>
       </w:r>
     </w:p>
     <w:p>
       <w:pPr>
         <w:jc w:val="right"/>
+        <w:rPr>
+          <w:lang w:val="en-US"/>
+        </w:rPr>
       </w:pPr>
       <w:r>
+        <w:rPr>
+          <w:lang w:val="en-US"/>
+        </w:rPr>
         <w:t>2016-11-05</w:t>
       </w:r>
     </w:p>
     <w:p>
       <w:pPr>
         <w:pStyle w:val="berschrift2"/>
+        <w:rPr>
+          <w:lang w:val="en-US"/>
+        </w:rPr>
       </w:pPr>
       <w:r>
+        <w:rPr>
+          <w:lang w:val="en-US"/>
+        </w:rPr>
+        <w:t>Git</w:t>
+      </w:r>
+    </w:p>
+    <w:p>
+      <w:pPr>
+        <w:rPr>
+          <w:lang w:val="en-US"/>
+        </w:rPr>
+      </w:pPr>
+      <w:r>
+        <w:rPr>
+          <w:rFonts w:ascii="Segoe Print" w:hAnsi="Segoe Print" w:cs="Segoe Print"/>
+          <w:lang w:val="en-US"/>
+        </w:rPr>
+        <w:t xml:space="preserve">C:\Users\ikreuz&gt;git config --global http.proxy </w:t>
+      </w:r>
+      <w:bookmarkStart w:id="0" w:name="_GoBack"/>
+      <w:bookmarkEnd w:id="0"/>
+      <w:r>
+        <w:rPr>
+          <w:rFonts w:ascii="Segoe Print" w:hAnsi="Segoe Print" w:cs="Segoe Print"/>
+          <w:color w:val="0000FF"/>
+          <w:u w:val="single"/>
+          <w:lang w:val="en-US"/>
+        </w:rPr>
+        <w:fldChar w:fldCharType="begin"/>
+      </w:r>
+      <w:r>
+        <w:rPr>
+          <w:rFonts w:ascii="Segoe Print" w:hAnsi="Segoe Print" w:cs="Segoe Print"/>
+          <w:color w:val="0000FF"/>
+          <w:u w:val="single"/>
+          <w:lang w:val="en-US"/>
+        </w:rPr>
+        <w:instrText xml:space="preserve"> HYPERLINK "</w:instrText>
+      </w:r>
+      <w:r>
+        <w:rPr>
+          <w:rFonts w:ascii="Segoe Print" w:hAnsi="Segoe Print" w:cs="Segoe Print"/>
+          <w:color w:val="0000FF"/>
+          <w:u w:val="single"/>
+          <w:lang w:val="en-US"/>
+        </w:rPr>
+        <w:instrText>http://proxy-</w:instrText>
+      </w:r>
+      <w:r>
+        <w:rPr>
+          <w:rFonts w:ascii="Segoe Print" w:hAnsi="Segoe Print" w:cs="Segoe Print"/>
+          <w:color w:val="0000FF"/>
+          <w:u w:val="single"/>
+          <w:lang w:val="en-US"/>
+        </w:rPr>
+        <w:instrText>s</w:instrText>
+      </w:r>
+      <w:r>
+        <w:rPr>
+          <w:rFonts w:ascii="Segoe Print" w:hAnsi="Segoe Print" w:cs="Segoe Print"/>
+          <w:color w:val="0000FF"/>
+          <w:u w:val="single"/>
+          <w:lang w:val="en-US"/>
+        </w:rPr>
+        <w:instrText>ifi.rd.corpintra.net:3128</w:instrText>
+      </w:r>
+      <w:r>
+        <w:rPr>
+          <w:rFonts w:ascii="Segoe Print" w:hAnsi="Segoe Print" w:cs="Segoe Print"/>
+          <w:color w:val="0000FF"/>
+          <w:u w:val="single"/>
+          <w:lang w:val="en-US"/>
+        </w:rPr>
+        <w:instrText xml:space="preserve">" </w:instrText>
+      </w:r>
+      <w:r>
+        <w:rPr>
+          <w:rFonts w:ascii="Segoe Print" w:hAnsi="Segoe Print" w:cs="Segoe Print"/>
+          <w:color w:val="0000FF"/>
+          <w:u w:val="single"/>
+          <w:lang w:val="en-US"/>
+        </w:rPr>
+        <w:fldChar w:fldCharType="separate"/>
+      </w:r>
+      <w:r>
+        <w:rPr>
+          <w:rStyle w:val="Hyperlink"/>
+          <w:rFonts w:ascii="Segoe Print" w:hAnsi="Segoe Print" w:cs="Segoe Print"/>
+          <w:lang w:val="en-US"/>
+        </w:rPr>
+        <w:t>http://proxy-sifi.rd.corpintra.net:3128</w:t>
+      </w:r>
+      <w:r>
+        <w:rPr>
+          <w:rFonts w:ascii="Segoe Print" w:hAnsi="Segoe Print" w:cs="Segoe Print"/>
+          <w:color w:val="0000FF"/>
+          <w:u w:val="single"/>
+          <w:lang w:val="en-US"/>
+        </w:rPr>
+        <w:fldChar w:fldCharType="end"/>
+      </w:r>
+    </w:p>
+    <w:p>
+      <w:pPr>
+        <w:pStyle w:val="berschrift2"/>
+        <w:rPr>
+          <w:lang w:val="en-US"/>
+        </w:rPr>
+      </w:pPr>
+      <w:r>
+        <w:rPr>
+          <w:lang w:val="en-US"/>
+        </w:rPr>
         <w:t>Launch4J</w:t>
       </w:r>
     </w:p>
@@ -73,34 +196,11 @@
           </wp:inline>
         </w:drawing>
       </w:r>
-      <w:bookmarkStart w:id="0" w:name="_GoBack"/>
-      <w:bookmarkEnd w:id="0"/>
-    </w:p>
-    <w:p>
-      <w:r>
-        <w:t xml:space="preserve">Alle anderen Reiter sind leer. Auch der </w:t>
-      </w:r>
-      <w:proofErr w:type="spellStart"/>
-      <w:r>
-        <w:t>Splash</w:t>
-      </w:r>
-      <w:proofErr w:type="spellEnd"/>
-      <w:r>
-        <w:t xml:space="preserve">-Screen wird nicht hierüber eingestellt, sondern stammt aus den </w:t>
-      </w:r>
-      <w:proofErr w:type="spellStart"/>
-      <w:r>
-        <w:t>Javafx</w:t>
-      </w:r>
-      <w:proofErr w:type="spellEnd"/>
-      <w:r>
-        <w:t xml:space="preserve">-Einstellungen in </w:t>
-      </w:r>
-      <w:proofErr w:type="spellStart"/>
-      <w:r>
-        <w:t>IntelliJ</w:t>
-      </w:r>
-      <w:proofErr w:type="spellEnd"/>
+    </w:p>
+    <w:p>
+      <w:r>
+        <w:t>Alle anderen Reiter sind leer. Auch der Splash-Screen wird nicht hierüber eingestellt, sondern stammt aus den Javafx-Einstellungen in IntelliJ</w:t>
+      </w:r>
       <w:r>
         <w:t>.</w:t>
       </w:r>
@@ -108,53 +208,22 @@
     <w:p/>
     <w:p>
       <w:r>
-        <w:t xml:space="preserve">Achtung: Vor der Anwendung von Launch4J nochmal überprüfen, ob ins </w:t>
-      </w:r>
-      <w:proofErr w:type="spellStart"/>
-      <w:r>
-        <w:t>Jar</w:t>
-      </w:r>
-      <w:proofErr w:type="spellEnd"/>
-      <w:r>
-        <w:t xml:space="preserve"> ausverwehen eine alte .exe und eine .</w:t>
-      </w:r>
-      <w:proofErr w:type="spellStart"/>
-      <w:r>
-        <w:t>settings</w:t>
-      </w:r>
-      <w:proofErr w:type="spellEnd"/>
-      <w:r>
-        <w:t xml:space="preserve">-Datei mit eingepackt wurde: mit 7-Zip öffnen und ggf. rauslöschen! Oder vor dem </w:t>
-      </w:r>
-      <w:proofErr w:type="spellStart"/>
-      <w:r>
-        <w:t>Build</w:t>
-      </w:r>
-      <w:proofErr w:type="spellEnd"/>
-      <w:r>
-        <w:t xml:space="preserve"> ein Clean durchführen.</w:t>
+        <w:lastRenderedPageBreak/>
+        <w:t>Achtung: Vor der Anwendung von Launch4J nochmal überprüfen, ob ins Jar ausverwehen eine alte .exe und eine .settings-Datei mit eingepackt wurde: mit 7-Zip öffnen und ggf. rauslöschen! Oder vor dem Build ein Clean durchführen.</w:t>
       </w:r>
     </w:p>
     <w:p>
       <w:pPr>
         <w:pStyle w:val="berschrift1"/>
       </w:pPr>
-      <w:proofErr w:type="spellStart"/>
-      <w:r>
-        <w:lastRenderedPageBreak/>
+      <w:r>
         <w:t>IntelliJ</w:t>
       </w:r>
-      <w:proofErr w:type="spellEnd"/>
-    </w:p>
-    <w:p>
-      <w:r>
-        <w:t xml:space="preserve">Einstellungen unter Files-Project </w:t>
-      </w:r>
-      <w:proofErr w:type="spellStart"/>
-      <w:r>
-        <w:t>Structure</w:t>
-      </w:r>
-      <w:proofErr w:type="spellEnd"/>
+    </w:p>
+    <w:p>
+      <w:r>
+        <w:t>Einstellungen unter Files-Project Structure</w:t>
+      </w:r>
     </w:p>
     <w:p>
       <w:r>
@@ -215,6 +284,7 @@
           <w:noProof/>
           <w:lang w:eastAsia="de-DE"/>
         </w:rPr>
+        <w:lastRenderedPageBreak/>
         <w:drawing>
           <wp:inline distT="0" distB="0" distL="0" distR="0" wp14:anchorId="435FE6BE" wp14:editId="23336849">
             <wp:extent cx="5760720" cy="4373245"/>
@@ -254,53 +324,12 @@
     </w:p>
     <w:p>
       <w:r>
-        <w:lastRenderedPageBreak/>
-        <w:t xml:space="preserve">Der Content-Root muss auf </w:t>
-      </w:r>
-      <w:proofErr w:type="spellStart"/>
-      <w:r>
-        <w:t>KissPhoto</w:t>
-      </w:r>
-      <w:proofErr w:type="spellEnd"/>
-      <w:r>
-        <w:t xml:space="preserve"> stehen, damit z.B. auch die </w:t>
-      </w:r>
-      <w:proofErr w:type="spellStart"/>
-      <w:r>
-        <w:t>Resourcen</w:t>
-      </w:r>
-      <w:proofErr w:type="spellEnd"/>
-      <w:r>
-        <w:t xml:space="preserve"> </w:t>
-      </w:r>
-      <w:proofErr w:type="spellStart"/>
-      <w:r>
-        <w:t>auftachen</w:t>
-      </w:r>
-      <w:proofErr w:type="spellEnd"/>
-      <w:r>
-        <w:t>.</w:t>
-      </w:r>
-    </w:p>
-    <w:p>
-      <w:r>
-        <w:t xml:space="preserve">SRC muss als </w:t>
-      </w:r>
-      <w:proofErr w:type="spellStart"/>
-      <w:r>
-        <w:t>Sources</w:t>
-      </w:r>
-      <w:proofErr w:type="spellEnd"/>
-      <w:r>
-        <w:t xml:space="preserve"> markiert werden und </w:t>
-      </w:r>
-      <w:proofErr w:type="spellStart"/>
-      <w:r>
-        <w:t>ressources</w:t>
-      </w:r>
-      <w:proofErr w:type="spellEnd"/>
-      <w:r>
-        <w:t xml:space="preserve"> als Ressourcen. Nur dann werden sie auch in die JAR-Datei übernommen. Die anderen Markierungen sind egal.</w:t>
+        <w:t>Der Content-Root muss auf KissPhoto stehen, damit z.B. auch die Resourcen auftachen.</w:t>
+      </w:r>
+    </w:p>
+    <w:p>
+      <w:r>
+        <w:t>SRC muss als Sources markiert werden und ressources als Ressourcen. Nur dann werden sie auch in die JAR-Datei übernommen. Die anderen Markierungen sind egal.</w:t>
       </w:r>
     </w:p>
     <w:p>
@@ -348,15 +377,8 @@
     </w:p>
     <w:p>
       <w:r>
-        <w:t xml:space="preserve">Hier </w:t>
-      </w:r>
-      <w:proofErr w:type="spellStart"/>
-      <w:r>
-        <w:t>Inherit</w:t>
-      </w:r>
-      <w:proofErr w:type="spellEnd"/>
-      <w:r>
-        <w:t xml:space="preserve"> wählen.</w:t>
+        <w:lastRenderedPageBreak/>
+        <w:t>Hier Inherit wählen.</w:t>
       </w:r>
     </w:p>
     <w:p/>
@@ -414,7 +436,6 @@
           <w:noProof/>
           <w:lang w:eastAsia="de-DE"/>
         </w:rPr>
-        <w:lastRenderedPageBreak/>
         <w:drawing>
           <wp:inline distT="0" distB="0" distL="0" distR="0" wp14:anchorId="05A57C14" wp14:editId="076034BA">
             <wp:extent cx="5760720" cy="2549525"/>
@@ -463,6 +484,7 @@
           <w:noProof/>
           <w:lang w:eastAsia="de-DE"/>
         </w:rPr>
+        <w:lastRenderedPageBreak/>
         <w:drawing>
           <wp:inline distT="0" distB="0" distL="0" distR="0" wp14:anchorId="6FD1F4B1" wp14:editId="57F4D232">
             <wp:extent cx="5760720" cy="4625975"/>
@@ -502,78 +524,17 @@
     </w:p>
     <w:p>
       <w:r>
-        <w:t xml:space="preserve">Die </w:t>
-      </w:r>
-      <w:proofErr w:type="spellStart"/>
-      <w:r>
-        <w:t>Artifacts</w:t>
-      </w:r>
-      <w:proofErr w:type="spellEnd"/>
-      <w:r>
-        <w:t xml:space="preserve">-Seite beschreibt, was ins JAR-File gelinkt wird. Im </w:t>
-      </w:r>
-      <w:proofErr w:type="spellStart"/>
-      <w:r>
-        <w:t>Compile</w:t>
-      </w:r>
-      <w:proofErr w:type="spellEnd"/>
-      <w:r>
-        <w:t xml:space="preserve">-Output sind bereits auch die </w:t>
-      </w:r>
-      <w:proofErr w:type="spellStart"/>
-      <w:r>
-        <w:t>Resourcen</w:t>
-      </w:r>
-      <w:proofErr w:type="spellEnd"/>
-      <w:r>
-        <w:t xml:space="preserve"> mit enthalten.</w:t>
-      </w:r>
-    </w:p>
-    <w:p>
-      <w:r>
-        <w:t xml:space="preserve">Die Libraries müssen per Rechtsklick (von der rechten Spalte aus) in das </w:t>
-      </w:r>
-      <w:proofErr w:type="spellStart"/>
-      <w:r>
-        <w:t>Jar</w:t>
-      </w:r>
-      <w:proofErr w:type="spellEnd"/>
-      <w:r>
-        <w:t xml:space="preserve"> „extrahiert“ werden. (alternativ, kann man die </w:t>
-      </w:r>
-      <w:proofErr w:type="spellStart"/>
-      <w:r>
-        <w:t>Jars</w:t>
-      </w:r>
-      <w:proofErr w:type="spellEnd"/>
-      <w:r>
-        <w:t xml:space="preserve"> auch später über 7Zip einfach </w:t>
-      </w:r>
-      <w:proofErr w:type="spellStart"/>
-      <w:proofErr w:type="gramStart"/>
-      <w:r>
-        <w:t>dazufügen</w:t>
-      </w:r>
-      <w:proofErr w:type="spellEnd"/>
-      <w:r>
-        <w:t>)…</w:t>
-      </w:r>
-      <w:proofErr w:type="gramEnd"/>
-      <w:r>
-        <w:t>wird kleiner…</w:t>
-      </w:r>
-    </w:p>
-    <w:p>
-      <w:r>
-        <w:t xml:space="preserve">Bei </w:t>
-      </w:r>
-      <w:proofErr w:type="spellStart"/>
-      <w:r>
-        <w:t>Pre-processing</w:t>
-      </w:r>
-      <w:proofErr w:type="spellEnd"/>
-      <w:r>
-        <w:t xml:space="preserve"> und Post-Processing habe ich nichts eingestellt.</w:t>
+        <w:t>Die Artifacts-Seite beschreibt, was ins JAR-File gelinkt wird. Im Compile-Output sind bereits auch die Resourcen mit enthalten.</w:t>
+      </w:r>
+    </w:p>
+    <w:p>
+      <w:r>
+        <w:t>Die Libraries müssen per Rechtsklick (von der rechten Spalte aus) in das Jar „extrahiert“ werden. (alternativ, kann man die Jars auch später über 7Zip einfach dazufügen)…wird kleiner…</w:t>
+      </w:r>
+    </w:p>
+    <w:p>
+      <w:r>
+        <w:t>Bei Pre-processing und Post-Processing habe ich nichts eingestellt.</w:t>
       </w:r>
     </w:p>
     <w:p>
@@ -622,28 +583,14 @@
     </w:p>
     <w:p>
       <w:r>
-        <w:t xml:space="preserve">Hier sind die </w:t>
-      </w:r>
-      <w:proofErr w:type="spellStart"/>
-      <w:r>
-        <w:t>JavaFX</w:t>
-      </w:r>
-      <w:proofErr w:type="spellEnd"/>
-      <w:r>
-        <w:t>-Einstellungen</w:t>
+        <w:t>Hier sind die JavaFX-Einstellungen</w:t>
       </w:r>
     </w:p>
     <w:p>
       <w:pPr>
         <w:pStyle w:val="berschrift2"/>
-        <w:rPr>
-          <w:lang w:val="en-US"/>
-        </w:rPr>
       </w:pPr>
       <w:r>
-        <w:rPr>
-          <w:lang w:val="en-US"/>
-        </w:rPr>
         <w:t>Run Settings</w:t>
       </w:r>
     </w:p>
@@ -653,19 +600,11 @@
           <w:lang w:val="en-US"/>
         </w:rPr>
       </w:pPr>
-      <w:proofErr w:type="spellStart"/>
-      <w:r>
-        <w:rPr>
-          <w:lang w:val="en-US"/>
-        </w:rPr>
-        <w:t>Menü</w:t>
-      </w:r>
-      <w:proofErr w:type="spellEnd"/>
-      <w:r>
-        <w:rPr>
-          <w:lang w:val="en-US"/>
-        </w:rPr>
-        <w:t>: Run-Edit Configuration</w:t>
+      <w:r>
+        <w:rPr>
+          <w:lang w:val="en-US"/>
+        </w:rPr>
+        <w:t>Menü: Run-Edit Configuration</w:t>
       </w:r>
     </w:p>
     <w:p>
@@ -719,15 +658,7 @@
     <w:p>
       <w:r>
         <w:lastRenderedPageBreak/>
-        <w:t xml:space="preserve">Hier habe ich den </w:t>
-      </w:r>
-      <w:proofErr w:type="spellStart"/>
-      <w:r>
-        <w:t>Splashscreen</w:t>
-      </w:r>
-      <w:proofErr w:type="spellEnd"/>
-      <w:r>
-        <w:t xml:space="preserve"> eingebunden</w:t>
+        <w:t>Hier habe ich den Splashscreen eingebunden</w:t>
       </w:r>
     </w:p>
     <w:sectPr>
@@ -741,7 +672,7 @@
 </file>
 
 <file path=word/styles.xml><?xml version="1.0" encoding="utf-8"?>
-<w:styles xmlns:mc="http://schemas.openxmlformats.org/markup-compatibility/2006" xmlns:r="http://schemas.openxmlformats.org/officeDocument/2006/relationships" xmlns:w="http://schemas.openxmlformats.org/wordprocessingml/2006/main" xmlns:w14="http://schemas.microsoft.com/office/word/2010/wordml" xmlns:w15="http://schemas.microsoft.com/office/word/2012/wordml" xmlns:w16se="http://schemas.microsoft.com/office/word/2015/wordml/symex" mc:Ignorable="w14 w15 w16se">
+<w:styles xmlns:mc="http://schemas.openxmlformats.org/markup-compatibility/2006" xmlns:r="http://schemas.openxmlformats.org/officeDocument/2006/relationships" xmlns:w="http://schemas.openxmlformats.org/wordprocessingml/2006/main" xmlns:w14="http://schemas.microsoft.com/office/word/2010/wordml" xmlns:w15="http://schemas.microsoft.com/office/word/2012/wordml" mc:Ignorable="w14 w15">
   <w:docDefaults>
     <w:rPrDefault>
       <w:rPr>
@@ -757,7 +688,7 @@
       </w:pPr>
     </w:pPrDefault>
   </w:docDefaults>
-  <w:latentStyles w:defLockedState="0" w:defUIPriority="99" w:defSemiHidden="0" w:defUnhideWhenUsed="0" w:defQFormat="0" w:count="374">
+  <w:latentStyles w:defLockedState="0" w:defUIPriority="99" w:defSemiHidden="0" w:defUnhideWhenUsed="0" w:defQFormat="0" w:count="371">
     <w:lsdException w:name="Normal" w:uiPriority="0" w:qFormat="1"/>
     <w:lsdException w:name="heading 1" w:uiPriority="9" w:qFormat="1"/>
     <w:lsdException w:name="heading 2" w:semiHidden="1" w:uiPriority="9" w:unhideWhenUsed="1" w:qFormat="1"/>
@@ -1129,9 +1060,6 @@
     <w:lsdException w:name="List Table 5 Dark Accent 6" w:uiPriority="50"/>
     <w:lsdException w:name="List Table 6 Colorful Accent 6" w:uiPriority="51"/>
     <w:lsdException w:name="List Table 7 Colorful Accent 6" w:uiPriority="52"/>
-    <w:lsdException w:name="Mention" w:semiHidden="1" w:unhideWhenUsed="1"/>
-    <w:lsdException w:name="Smart Hyperlink" w:semiHidden="1" w:unhideWhenUsed="1"/>
-    <w:lsdException w:name="Hashtag" w:semiHidden="1" w:unhideWhenUsed="1"/>
   </w:latentStyles>
   <w:style w:type="paragraph" w:default="1" w:styleId="Standard">
     <w:name w:val="Normal"/>
@@ -1231,6 +1159,17 @@
       <w:color w:val="2E74B5" w:themeColor="accent1" w:themeShade="BF"/>
       <w:sz w:val="26"/>
       <w:szCs w:val="26"/>
+    </w:rPr>
+  </w:style>
+  <w:style w:type="character" w:styleId="Hyperlink">
+    <w:name w:val="Hyperlink"/>
+    <w:basedOn w:val="Absatz-Standardschriftart"/>
+    <w:uiPriority w:val="99"/>
+    <w:unhideWhenUsed/>
+    <w:rsid w:val="009A0155"/>
+    <w:rPr>
+      <w:color w:val="0563C1" w:themeColor="hyperlink"/>
+      <w:u w:val="single"/>
     </w:rPr>
   </w:style>
 </w:styles>

</xml_diff>